<commit_message>
new commit from te1
</commit_message>
<xml_diff>
--- a/new2.docx
+++ b/new2.docx
@@ -12,7 +12,26 @@
         <w:rPr>
           <w:lang w:val="en-US"/>
         </w:rPr>
-        <w:t>esgrssssssssssssssssssssgrrrrrrrrrrrrrrrrrr</w:t>
+        <w:t>E</w:t>
+      </w:r>
+      <w:r>
+        <w:rPr>
+          <w:lang w:val="en-US"/>
+        </w:rPr>
+        <w:t>sgrssssssssssssssssssssgrrrrrrrrrrrrrrrrrr</w:t>
+      </w:r>
+    </w:p>
+    <w:p>
+      <w:pPr>
+        <w:rPr>
+          <w:lang w:val="en-US"/>
+        </w:rPr>
+      </w:pPr>
+      <w:r>
+        <w:rPr>
+          <w:lang w:val="en-US"/>
+        </w:rPr>
+        <w:t>zrgnertbfhnrby</w:t>
       </w:r>
       <w:bookmarkStart w:id="0" w:name="_GoBack"/>
       <w:bookmarkEnd w:id="0"/>

</xml_diff>

<commit_message>
commit from te2 1st
</commit_message>
<xml_diff>
--- a/new2.docx
+++ b/new2.docx
@@ -8,6 +8,7 @@
           <w:lang w:val="en-US"/>
         </w:rPr>
       </w:pPr>
+      <w:proofErr w:type="spellStart"/>
       <w:r>
         <w:rPr>
           <w:lang w:val="en-US"/>
@@ -19,6 +20,41 @@
           <w:lang w:val="en-US"/>
         </w:rPr>
         <w:t>sgrssssssssssssssssssssgrrrrrrrrrrrrrrrrrr</w:t>
+      </w:r>
+      <w:proofErr w:type="spellEnd"/>
+    </w:p>
+    <w:p>
+      <w:pPr>
+        <w:rPr>
+          <w:lang w:val="en-US"/>
+        </w:rPr>
+      </w:pPr>
+      <w:proofErr w:type="spellStart"/>
+      <w:r>
+        <w:rPr>
+          <w:lang w:val="en-US"/>
+        </w:rPr>
+        <w:t>Z</w:t>
+      </w:r>
+      <w:r>
+        <w:rPr>
+          <w:lang w:val="en-US"/>
+        </w:rPr>
+        <w:t>rgnertbfhnrby</w:t>
+      </w:r>
+      <w:proofErr w:type="spellEnd"/>
+    </w:p>
+    <w:p>
+      <w:pPr>
+        <w:rPr>
+          <w:lang w:val="en-US"/>
+        </w:rPr>
+      </w:pPr>
+      <w:r>
+        <w:rPr>
+          <w:lang w:val="en-US"/>
+        </w:rPr>
+        <w:t>Data from te2</w:t>
       </w:r>
     </w:p>
     <w:p>
@@ -27,12 +63,6 @@
           <w:lang w:val="en-US"/>
         </w:rPr>
       </w:pPr>
-      <w:r>
-        <w:rPr>
-          <w:lang w:val="en-US"/>
-        </w:rPr>
-        <w:t>zrgnertbfhnrby</w:t>
-      </w:r>
       <w:bookmarkStart w:id="0" w:name="_GoBack"/>
       <w:bookmarkEnd w:id="0"/>
     </w:p>

</xml_diff>